<commit_message>
getting ready for TP2
</commit_message>
<xml_diff>
--- a/sbernal_TP1Deliverable/Project Proposal.docx
+++ b/sbernal_TP1Deliverable/Project Proposal.docx
@@ -122,8 +122,6 @@
         </w:rPr>
         <w:t>Some code was experimenting with Arduino.</w:t>
       </w:r>
-      <w:bookmarkStart w:id="0" w:name="_GoBack"/>
-      <w:bookmarkEnd w:id="0"/>
     </w:p>
     <w:p>
       <w:pPr>
@@ -952,14 +950,108 @@
           <w:szCs w:val="28"/>
         </w:rPr>
       </w:pPr>
-      <w:r>
-        <w:rPr>
-          <w:rFonts w:ascii="Times New Roman" w:hAnsi="Times New Roman" w:cs="Times New Roman"/>
-          <w:sz w:val="28"/>
-          <w:szCs w:val="28"/>
-        </w:rPr>
-        <w:t>https://nerdparadise.com/programming/pygame/part7</w:t>
-      </w:r>
+      <w:hyperlink r:id="rId9" w:history="1">
+        <w:r>
+          <w:rPr>
+            <w:rStyle w:val="Hyperlink"/>
+            <w:rFonts w:ascii="Times New Roman" w:hAnsi="Times New Roman" w:cs="Times New Roman"/>
+            <w:sz w:val="28"/>
+            <w:szCs w:val="28"/>
+          </w:rPr>
+          <w:t>https://nerdparadise.com/programming/pygame/part7</w:t>
+        </w:r>
+      </w:hyperlink>
+    </w:p>
+    <w:p>
+      <w:pPr>
+        <w:rPr>
+          <w:rFonts w:ascii="Times New Roman" w:hAnsi="Times New Roman" w:cs="Times New Roman"/>
+          <w:sz w:val="28"/>
+          <w:szCs w:val="28"/>
+        </w:rPr>
+      </w:pPr>
+    </w:p>
+    <w:p>
+      <w:pPr>
+        <w:rPr>
+          <w:rFonts w:ascii="Times New Roman" w:hAnsi="Times New Roman" w:cs="Times New Roman"/>
+          <w:sz w:val="28"/>
+          <w:szCs w:val="28"/>
+        </w:rPr>
+      </w:pPr>
+      <w:r>
+        <w:rPr>
+          <w:rFonts w:ascii="Times New Roman" w:hAnsi="Times New Roman" w:cs="Times New Roman"/>
+          <w:sz w:val="28"/>
+          <w:szCs w:val="28"/>
+        </w:rPr>
+        <w:t>#general API and SDK info</w:t>
+      </w:r>
+    </w:p>
+    <w:p>
+      <w:pPr>
+        <w:rPr>
+          <w:rFonts w:ascii="Times New Roman" w:hAnsi="Times New Roman" w:cs="Times New Roman"/>
+          <w:sz w:val="28"/>
+          <w:szCs w:val="28"/>
+        </w:rPr>
+      </w:pPr>
+      <w:hyperlink r:id="rId10" w:history="1">
+        <w:r>
+          <w:rPr>
+            <w:rStyle w:val="Hyperlink"/>
+            <w:rFonts w:ascii="Times New Roman" w:hAnsi="Times New Roman" w:cs="Times New Roman"/>
+            <w:sz w:val="28"/>
+            <w:szCs w:val="28"/>
+          </w:rPr>
+          <w:t>https://docs.microsoft.com/en-us/previous-versions/windows/kinect/dn785530(v%3dieb.10)</w:t>
+        </w:r>
+      </w:hyperlink>
+    </w:p>
+    <w:p>
+      <w:pPr>
+        <w:rPr>
+          <w:rFonts w:ascii="Times New Roman" w:hAnsi="Times New Roman" w:cs="Times New Roman"/>
+          <w:sz w:val="28"/>
+          <w:szCs w:val="28"/>
+        </w:rPr>
+      </w:pPr>
+    </w:p>
+    <w:p>
+      <w:pPr>
+        <w:rPr>
+          <w:rFonts w:ascii="Times New Roman" w:hAnsi="Times New Roman" w:cs="Times New Roman"/>
+          <w:sz w:val="28"/>
+          <w:szCs w:val="28"/>
+        </w:rPr>
+      </w:pPr>
+      <w:r>
+        <w:rPr>
+          <w:rFonts w:ascii="Times New Roman" w:hAnsi="Times New Roman" w:cs="Times New Roman"/>
+          <w:sz w:val="28"/>
+          <w:szCs w:val="28"/>
+        </w:rPr>
+        <w:t>#transparency for main menu</w:t>
+      </w:r>
+    </w:p>
+    <w:p>
+      <w:pPr>
+        <w:rPr>
+          <w:rFonts w:ascii="Times New Roman" w:hAnsi="Times New Roman" w:cs="Times New Roman"/>
+          <w:sz w:val="28"/>
+          <w:szCs w:val="28"/>
+        </w:rPr>
+      </w:pPr>
+      <w:r>
+        <w:rPr>
+          <w:rFonts w:ascii="Times New Roman" w:hAnsi="Times New Roman" w:cs="Times New Roman"/>
+          <w:sz w:val="28"/>
+          <w:szCs w:val="28"/>
+        </w:rPr>
+        <w:t>https://stackoverflow.com/questions/328061/how-to-make-a-surface-with-a-transparent-background-in-pygame</w:t>
+      </w:r>
+      <w:bookmarkStart w:id="0" w:name="_GoBack"/>
+      <w:bookmarkEnd w:id="0"/>
     </w:p>
     <w:p>
       <w:pPr>

</xml_diff>

<commit_message>
mirror mode almost working; arduino code working
</commit_message>
<xml_diff>
--- a/sbernal_TP1Deliverable/Project Proposal.docx
+++ b/sbernal_TP1Deliverable/Project Proposal.docx
@@ -82,45 +82,40 @@
         </w:rPr>
         <w:t xml:space="preserve">*Note: </w:t>
       </w:r>
-      <w:r>
+    </w:p>
+    <w:p>
+      <w:pPr>
         <w:rPr>
           <w:rFonts w:ascii="Times New Roman" w:hAnsi="Times New Roman" w:cs="Times New Roman"/>
           <w:sz w:val="24"/>
           <w:szCs w:val="24"/>
         </w:rPr>
-        <w:t xml:space="preserve">Had a lot of trouble setting up the IDE and </w:t>
-      </w:r>
+      </w:pPr>
       <w:r>
         <w:rPr>
           <w:rFonts w:ascii="Times New Roman" w:hAnsi="Times New Roman" w:cs="Times New Roman"/>
           <w:sz w:val="24"/>
           <w:szCs w:val="24"/>
         </w:rPr>
-        <w:t>setting up appropriate connections between Arduino and PC; decreased the time I had to do actual programming.</w:t>
-      </w:r>
+        <w:t xml:space="preserve">TP2 Updates: I’ll email a video of the robot moving and stuff shortly after the deliverable deadline; I’ve been having trouble fully implementing the menu with </w:t>
+      </w:r>
+      <w:proofErr w:type="gramStart"/>
       <w:r>
         <w:rPr>
           <w:rFonts w:ascii="Times New Roman" w:hAnsi="Times New Roman" w:cs="Times New Roman"/>
           <w:sz w:val="24"/>
           <w:szCs w:val="24"/>
         </w:rPr>
-        <w:t xml:space="preserve"> Implemented main menu and hand </w:t>
-      </w:r>
+        <w:t>sprites</w:t>
+      </w:r>
+      <w:proofErr w:type="gramEnd"/>
       <w:r>
         <w:rPr>
           <w:rFonts w:ascii="Times New Roman" w:hAnsi="Times New Roman" w:cs="Times New Roman"/>
           <w:sz w:val="24"/>
           <w:szCs w:val="24"/>
         </w:rPr>
-        <w:t xml:space="preserve">position/state tracking. Implemented a transitioning framework for different modes. </w:t>
-      </w:r>
-      <w:r>
-        <w:rPr>
-          <w:rFonts w:ascii="Times New Roman" w:hAnsi="Times New Roman" w:cs="Times New Roman"/>
-          <w:sz w:val="24"/>
-          <w:szCs w:val="24"/>
-        </w:rPr>
-        <w:t>Some code was experimenting with Arduino.</w:t>
+        <w:t xml:space="preserve"> so I think I’ll just resort to fixed screen coordinates. Movement is being detected with path mode and mirror mode works for right, left, forward and backward. I’ll be working on the command algorithm as soon as possible that outputs a sort of parameterization for the inputs required by the Arduino code to appropriately move the robot. I’m a bit behind so the timeline I had initially is a little backed up.</w:t>
       </w:r>
     </w:p>
     <w:p>
@@ -276,16 +271,8 @@
           <w:sz w:val="28"/>
           <w:szCs w:val="28"/>
         </w:rPr>
-        <w:t xml:space="preserve">The practical uses of the robots I found online vary greatly as well; there was a video in which a woman was controlling a robotic arm with a Kinect that was supposedly used in manufacturing. My term project in general seeks to provide some entertainment for a user; perhaps get him or her interested in </w:t>
-      </w:r>
-      <w:r>
-        <w:rPr>
-          <w:rFonts w:ascii="Times New Roman" w:hAnsi="Times New Roman" w:cs="Times New Roman"/>
-          <w:sz w:val="28"/>
-          <w:szCs w:val="28"/>
-        </w:rPr>
         <w:lastRenderedPageBreak/>
-        <w:t>robotics.</w:t>
+        <w:t>The practical uses of the robots I found online vary greatly as well; there was a video in which a woman was controlling a robotic arm with a Kinect that was supposedly used in manufacturing. My term project in general seeks to provide some entertainment for a user; perhaps get him or her interested in robotics.</w:t>
       </w:r>
       <w:r>
         <w:rPr>
@@ -568,26 +555,8 @@
           <w:sz w:val="28"/>
           <w:szCs w:val="28"/>
         </w:rPr>
-        <w:t xml:space="preserve"> trace a path with their hand in path mode. The robot should also be able to interface wirelessly with my laptop and move forward, backward, right and left depending on the user’s movements (mirror mode). </w:t>
-      </w:r>
-    </w:p>
-    <w:p>
-      <w:pPr>
-        <w:rPr>
-          <w:rFonts w:ascii="Times New Roman" w:hAnsi="Times New Roman" w:cs="Times New Roman"/>
-          <w:sz w:val="28"/>
-          <w:szCs w:val="28"/>
-        </w:rPr>
-      </w:pPr>
-    </w:p>
-    <w:p>
-      <w:pPr>
-        <w:rPr>
-          <w:rFonts w:ascii="Times New Roman" w:hAnsi="Times New Roman" w:cs="Times New Roman"/>
-          <w:sz w:val="28"/>
-          <w:szCs w:val="28"/>
-        </w:rPr>
-      </w:pPr>
+        <w:t xml:space="preserve"> trace a path with their hand in path mode. The robot should also be able to interface wirelessly with my laptop </w:t>
+      </w:r>
       <w:r>
         <w:rPr>
           <w:rFonts w:ascii="Times New Roman" w:hAnsi="Times New Roman" w:cs="Times New Roman"/>
@@ -595,6 +564,32 @@
           <w:szCs w:val="28"/>
         </w:rPr>
         <w:lastRenderedPageBreak/>
+        <w:t xml:space="preserve">and move forward, backward, right and left depending on the user’s movements (mirror mode). </w:t>
+      </w:r>
+    </w:p>
+    <w:p>
+      <w:pPr>
+        <w:rPr>
+          <w:rFonts w:ascii="Times New Roman" w:hAnsi="Times New Roman" w:cs="Times New Roman"/>
+          <w:sz w:val="28"/>
+          <w:szCs w:val="28"/>
+        </w:rPr>
+      </w:pPr>
+    </w:p>
+    <w:p>
+      <w:pPr>
+        <w:rPr>
+          <w:rFonts w:ascii="Times New Roman" w:hAnsi="Times New Roman" w:cs="Times New Roman"/>
+          <w:sz w:val="28"/>
+          <w:szCs w:val="28"/>
+        </w:rPr>
+      </w:pPr>
+      <w:r>
+        <w:rPr>
+          <w:rFonts w:ascii="Times New Roman" w:hAnsi="Times New Roman" w:cs="Times New Roman"/>
+          <w:sz w:val="28"/>
+          <w:szCs w:val="28"/>
+        </w:rPr>
         <w:t xml:space="preserve">By TP2 I’ll have most if not </w:t>
       </w:r>
       <w:proofErr w:type="gramStart"/>
@@ -938,7 +933,6 @@
           <w:sz w:val="28"/>
           <w:szCs w:val="28"/>
         </w:rPr>
-        <w:lastRenderedPageBreak/>
         <w:t>#used for scene change</w:t>
       </w:r>
     </w:p>
@@ -1042,25 +1036,217 @@
           <w:szCs w:val="28"/>
         </w:rPr>
       </w:pPr>
-      <w:r>
-        <w:rPr>
-          <w:rFonts w:ascii="Times New Roman" w:hAnsi="Times New Roman" w:cs="Times New Roman"/>
-          <w:sz w:val="28"/>
-          <w:szCs w:val="28"/>
-        </w:rPr>
-        <w:t>https://stackoverflow.com/questions/328061/how-to-make-a-surface-with-a-transparent-background-in-pygame</w:t>
+      <w:hyperlink r:id="rId11" w:history="1">
+        <w:r>
+          <w:rPr>
+            <w:rStyle w:val="Hyperlink"/>
+            <w:rFonts w:ascii="Times New Roman" w:hAnsi="Times New Roman" w:cs="Times New Roman"/>
+            <w:sz w:val="28"/>
+            <w:szCs w:val="28"/>
+          </w:rPr>
+          <w:t>https://stackoverflow.com/questions/328061/how-to-make-a-surface-with-a-transparent-background-in-pygame</w:t>
+        </w:r>
+      </w:hyperlink>
+    </w:p>
+    <w:p>
+      <w:pPr>
+        <w:rPr>
+          <w:rFonts w:ascii="Times New Roman" w:hAnsi="Times New Roman" w:cs="Times New Roman"/>
+          <w:sz w:val="28"/>
+          <w:szCs w:val="28"/>
+        </w:rPr>
+      </w:pPr>
+    </w:p>
+    <w:p>
+      <w:pPr>
+        <w:rPr>
+          <w:rFonts w:ascii="Times New Roman" w:hAnsi="Times New Roman" w:cs="Times New Roman"/>
+          <w:sz w:val="28"/>
+          <w:szCs w:val="28"/>
+        </w:rPr>
+      </w:pPr>
+      <w:r>
+        <w:rPr>
+          <w:rFonts w:ascii="Times New Roman" w:hAnsi="Times New Roman" w:cs="Times New Roman"/>
+          <w:sz w:val="28"/>
+          <w:szCs w:val="28"/>
+        </w:rPr>
+        <w:t xml:space="preserve">#helped to figure out rotation stuff </w:t>
+      </w:r>
+    </w:p>
+    <w:p>
+      <w:pPr>
+        <w:rPr>
+          <w:rFonts w:ascii="Times New Roman" w:hAnsi="Times New Roman" w:cs="Times New Roman"/>
+          <w:sz w:val="28"/>
+          <w:szCs w:val="28"/>
+        </w:rPr>
+      </w:pPr>
+      <w:hyperlink r:id="rId12" w:history="1">
+        <w:r>
+          <w:rPr>
+            <w:rStyle w:val="Hyperlink"/>
+            <w:rFonts w:ascii="Times New Roman" w:hAnsi="Times New Roman" w:cs="Times New Roman"/>
+            <w:sz w:val="28"/>
+            <w:szCs w:val="28"/>
+          </w:rPr>
+          <w:t>https://pterneas.com/2017/05/28/kinect-joint-rotation/</w:t>
+        </w:r>
+      </w:hyperlink>
+    </w:p>
+    <w:p>
+      <w:pPr>
+        <w:rPr>
+          <w:rFonts w:ascii="Times New Roman" w:hAnsi="Times New Roman" w:cs="Times New Roman"/>
+          <w:sz w:val="28"/>
+          <w:szCs w:val="28"/>
+        </w:rPr>
+      </w:pPr>
+    </w:p>
+    <w:p>
+      <w:pPr>
+        <w:rPr>
+          <w:rFonts w:ascii="Times New Roman" w:hAnsi="Times New Roman" w:cs="Times New Roman"/>
+          <w:sz w:val="28"/>
+          <w:szCs w:val="28"/>
+        </w:rPr>
+      </w:pPr>
+      <w:r>
+        <w:rPr>
+          <w:rFonts w:ascii="Times New Roman" w:hAnsi="Times New Roman" w:cs="Times New Roman"/>
+          <w:sz w:val="28"/>
+          <w:szCs w:val="28"/>
+        </w:rPr>
+        <w:t>#</w:t>
+      </w:r>
+      <w:proofErr w:type="spellStart"/>
+      <w:r>
+        <w:rPr>
+          <w:rFonts w:ascii="Times New Roman" w:hAnsi="Times New Roman" w:cs="Times New Roman"/>
+          <w:sz w:val="28"/>
+          <w:szCs w:val="28"/>
+        </w:rPr>
+        <w:t>pykinect</w:t>
+      </w:r>
+      <w:proofErr w:type="spellEnd"/>
+      <w:r>
+        <w:rPr>
+          <w:rFonts w:ascii="Times New Roman" w:hAnsi="Times New Roman" w:cs="Times New Roman"/>
+          <w:sz w:val="28"/>
+          <w:szCs w:val="28"/>
+        </w:rPr>
+        <w:t xml:space="preserve"> libraries themselves</w:t>
+      </w:r>
+      <w:r>
+        <w:rPr>
+          <w:rFonts w:ascii="Times New Roman" w:hAnsi="Times New Roman" w:cs="Times New Roman"/>
+          <w:sz w:val="28"/>
+          <w:szCs w:val="28"/>
+        </w:rPr>
+        <w:t xml:space="preserve"> </w:t>
+      </w:r>
+      <w:r>
+        <w:rPr>
+          <w:rFonts w:ascii="Times New Roman" w:hAnsi="Times New Roman" w:cs="Times New Roman"/>
+          <w:sz w:val="28"/>
+          <w:szCs w:val="28"/>
+        </w:rPr>
+        <w:sym w:font="Wingdings" w:char="F0E0"/>
+      </w:r>
+      <w:r>
+        <w:rPr>
+          <w:rFonts w:ascii="Times New Roman" w:hAnsi="Times New Roman" w:cs="Times New Roman"/>
+          <w:sz w:val="28"/>
+          <w:szCs w:val="28"/>
+        </w:rPr>
+        <w:t xml:space="preserve"> helped in finding certain Kinect attributes</w:t>
+      </w:r>
+    </w:p>
+    <w:p>
+      <w:pPr>
+        <w:rPr>
+          <w:rFonts w:ascii="Times New Roman" w:hAnsi="Times New Roman" w:cs="Times New Roman"/>
+          <w:sz w:val="28"/>
+          <w:szCs w:val="28"/>
+        </w:rPr>
+      </w:pPr>
+      <w:r>
+        <w:rPr>
+          <w:rFonts w:ascii="Times New Roman" w:hAnsi="Times New Roman" w:cs="Times New Roman"/>
+          <w:sz w:val="28"/>
+          <w:szCs w:val="28"/>
+        </w:rPr>
+        <w:t>https://github.com/Kinect/PyKinect2/tree/master/pykinect2</w:t>
+      </w:r>
+    </w:p>
+    <w:p>
+      <w:pPr>
+        <w:rPr>
+          <w:rFonts w:ascii="Times New Roman" w:hAnsi="Times New Roman" w:cs="Times New Roman"/>
+          <w:sz w:val="28"/>
+          <w:szCs w:val="28"/>
+        </w:rPr>
+      </w:pPr>
+    </w:p>
+    <w:p>
+      <w:pPr>
+        <w:rPr>
+          <w:rFonts w:ascii="Times New Roman" w:hAnsi="Times New Roman" w:cs="Times New Roman"/>
+          <w:sz w:val="28"/>
+          <w:szCs w:val="28"/>
+        </w:rPr>
+      </w:pPr>
+      <w:r>
+        <w:rPr>
+          <w:rFonts w:ascii="Times New Roman" w:hAnsi="Times New Roman" w:cs="Times New Roman"/>
+          <w:sz w:val="28"/>
+          <w:szCs w:val="28"/>
+        </w:rPr>
+        <w:t>#</w:t>
+      </w:r>
+      <w:r>
+        <w:rPr>
+          <w:rFonts w:ascii="Times New Roman" w:hAnsi="Times New Roman" w:cs="Times New Roman"/>
+          <w:sz w:val="28"/>
+          <w:szCs w:val="28"/>
+        </w:rPr>
+        <w:t xml:space="preserve">helped with the Arduino algorithm </w:t>
+      </w:r>
+      <w:r>
+        <w:rPr>
+          <w:rFonts w:ascii="Times New Roman" w:hAnsi="Times New Roman" w:cs="Times New Roman"/>
+          <w:sz w:val="28"/>
+          <w:szCs w:val="28"/>
+        </w:rPr>
+        <w:sym w:font="Wingdings" w:char="F0E0"/>
+      </w:r>
+      <w:r>
+        <w:rPr>
+          <w:rFonts w:ascii="Times New Roman" w:hAnsi="Times New Roman" w:cs="Times New Roman"/>
+          <w:sz w:val="28"/>
+          <w:szCs w:val="28"/>
+        </w:rPr>
+        <w:t xml:space="preserve"> sending strings to the Arduino</w:t>
+      </w:r>
+    </w:p>
+    <w:p>
+      <w:pPr>
+        <w:rPr>
+          <w:rFonts w:ascii="Times New Roman" w:hAnsi="Times New Roman" w:cs="Times New Roman"/>
+          <w:sz w:val="28"/>
+          <w:szCs w:val="28"/>
+        </w:rPr>
+      </w:pPr>
+      <w:r>
+        <w:rPr>
+          <w:rFonts w:ascii="Times New Roman" w:hAnsi="Times New Roman" w:cs="Times New Roman"/>
+          <w:sz w:val="28"/>
+          <w:szCs w:val="28"/>
+        </w:rPr>
+        <w:t>http://forum.arduino.cc/index.php?topic=396450.0</w:t>
       </w:r>
       <w:bookmarkStart w:id="0" w:name="_GoBack"/>
       <w:bookmarkEnd w:id="0"/>
-    </w:p>
-    <w:p>
-      <w:pPr>
-        <w:rPr>
-          <w:rFonts w:ascii="Times New Roman" w:hAnsi="Times New Roman" w:cs="Times New Roman"/>
-          <w:sz w:val="28"/>
-          <w:szCs w:val="28"/>
-        </w:rPr>
-      </w:pPr>
     </w:p>
     <w:sectPr>
       <w:pgSz w:w="12240" w:h="15840"/>

</xml_diff>